<commit_message>
Fix the name for Invitation letter.
</commit_message>
<xml_diff>
--- a/modules/events_due/assets/templates/training_invitation_letter.docx
+++ b/modules/events_due/assets/templates/training_invitation_letter.docx
@@ -18,8 +18,6 @@
           <w:b/>
         </w:rPr>
       </w:r>
-      <w:bookmarkStart w:id="0" w:name="_Hlk495494641"/>
-      <w:bookmarkStart w:id="1" w:name="_Hlk495494641"/>
     </w:p>
     <w:p>
       <w:pPr>
@@ -185,7 +183,7 @@
           <w:color w:val="0070C0"/>
         </w:rPr>
       </w:pPr>
-      <w:bookmarkStart w:id="2" w:name="_Hlk495494641"/>
+      <w:bookmarkStart w:id="0" w:name="_Hlk495494641"/>
       <w:r>
         <w:rPr>
           <w:rFonts w:ascii="Arial Narrow" w:hAnsi="Arial Narrow"/>
@@ -194,7 +192,7 @@
         </w:rPr>
         <w:t>Dear Sir/Madam,</w:t>
       </w:r>
-      <w:bookmarkEnd w:id="2"/>
+      <w:bookmarkEnd w:id="0"/>
     </w:p>
     <w:p>
       <w:pPr>
@@ -286,6 +284,7 @@
             <w:pPr>
               <w:pStyle w:val="NormalWeb"/>
               <w:widowControl/>
+              <w:suppressAutoHyphens w:val="true"/>
               <w:spacing w:before="0" w:after="0"/>
               <w:jc w:val="center"/>
               <w:rPr>
@@ -348,8 +347,8 @@
               </w:rPr>
               <w:t>{event}</w:t>
             </w:r>
-            <w:bookmarkStart w:id="3" w:name="_Hlk53660939"/>
-            <w:bookmarkEnd w:id="3"/>
+            <w:bookmarkStart w:id="1" w:name="_Hlk53660939"/>
+            <w:bookmarkEnd w:id="1"/>
           </w:p>
         </w:tc>
       </w:tr>
@@ -514,8 +513,8 @@
         </w:rPr>
         <w:t>;</w:t>
       </w:r>
-      <w:bookmarkStart w:id="4" w:name="_GoBack"/>
-      <w:bookmarkEnd w:id="4"/>
+      <w:bookmarkStart w:id="2" w:name="_GoBack"/>
+      <w:bookmarkEnd w:id="2"/>
     </w:p>
     <w:p>
       <w:pPr>
@@ -549,8 +548,8 @@
       <w:tblGrid>
         <w:gridCol w:w="2694"/>
         <w:gridCol w:w="2848"/>
-        <w:gridCol w:w="2520"/>
-        <w:gridCol w:w="1799"/>
+        <w:gridCol w:w="2521"/>
+        <w:gridCol w:w="1798"/>
       </w:tblGrid>
       <w:tr>
         <w:trPr>
@@ -567,6 +566,7 @@
             <w:pPr>
               <w:pStyle w:val="NormalWeb"/>
               <w:widowControl/>
+              <w:suppressAutoHyphens w:val="true"/>
               <w:spacing w:beforeAutospacing="0" w:before="0" w:afterAutospacing="0" w:after="0"/>
               <w:jc w:val="center"/>
               <w:rPr>
@@ -599,6 +599,7 @@
             <w:pPr>
               <w:pStyle w:val="NormalWeb"/>
               <w:widowControl/>
+              <w:suppressAutoHyphens w:val="true"/>
               <w:spacing w:beforeAutospacing="0" w:before="0" w:afterAutospacing="0" w:after="0"/>
               <w:jc w:val="center"/>
               <w:rPr>
@@ -622,7 +623,7 @@
         </w:tc>
         <w:tc>
           <w:tcPr>
-            <w:tcW w:w="2520" w:type="dxa"/>
+            <w:tcW w:w="2521" w:type="dxa"/>
             <w:tcBorders/>
             <w:shd w:color="auto" w:fill="000000" w:themeFill="text1" w:val="clear"/>
             <w:vAlign w:val="center"/>
@@ -631,6 +632,7 @@
             <w:pPr>
               <w:pStyle w:val="NormalWeb"/>
               <w:widowControl/>
+              <w:suppressAutoHyphens w:val="true"/>
               <w:spacing w:beforeAutospacing="0" w:before="0" w:afterAutospacing="0" w:after="0"/>
               <w:jc w:val="center"/>
               <w:rPr>
@@ -654,7 +656,7 @@
         </w:tc>
         <w:tc>
           <w:tcPr>
-            <w:tcW w:w="1799" w:type="dxa"/>
+            <w:tcW w:w="1798" w:type="dxa"/>
             <w:tcBorders/>
             <w:shd w:color="auto" w:fill="000000" w:themeFill="text1" w:val="clear"/>
             <w:vAlign w:val="center"/>
@@ -663,6 +665,7 @@
             <w:pPr>
               <w:pStyle w:val="NormalWeb"/>
               <w:widowControl/>
+              <w:suppressAutoHyphens w:val="true"/>
               <w:spacing w:beforeAutospacing="0" w:before="0" w:afterAutospacing="0" w:after="0"/>
               <w:jc w:val="center"/>
               <w:rPr>
@@ -700,6 +703,7 @@
             <w:pPr>
               <w:pStyle w:val="Normal"/>
               <w:widowControl/>
+              <w:suppressAutoHyphens w:val="true"/>
               <w:spacing w:lineRule="auto" w:line="240" w:before="0" w:after="0"/>
               <w:jc w:val="center"/>
               <w:rPr>
@@ -757,6 +761,7 @@
             <w:pPr>
               <w:pStyle w:val="NormalWeb"/>
               <w:widowControl/>
+              <w:suppressAutoHyphens w:val="true"/>
               <w:spacing w:beforeAutospacing="0" w:before="0" w:afterAutospacing="0" w:after="0"/>
               <w:jc w:val="center"/>
               <w:rPr>
@@ -786,7 +791,7 @@
         </w:tc>
         <w:tc>
           <w:tcPr>
-            <w:tcW w:w="2520" w:type="dxa"/>
+            <w:tcW w:w="2521" w:type="dxa"/>
             <w:tcBorders/>
             <w:shd w:color="auto" w:fill="0070C0" w:val="clear"/>
             <w:vAlign w:val="center"/>
@@ -795,6 +800,7 @@
             <w:pPr>
               <w:pStyle w:val="NormalWeb"/>
               <w:widowControl/>
+              <w:suppressAutoHyphens w:val="true"/>
               <w:spacing w:beforeAutospacing="0" w:before="0" w:afterAutospacing="0" w:after="0"/>
               <w:jc w:val="center"/>
               <w:rPr>
@@ -820,7 +826,7 @@
         </w:tc>
         <w:tc>
           <w:tcPr>
-            <w:tcW w:w="1799" w:type="dxa"/>
+            <w:tcW w:w="1798" w:type="dxa"/>
             <w:tcBorders/>
             <w:shd w:color="auto" w:fill="0070C0" w:val="clear"/>
             <w:vAlign w:val="center"/>
@@ -829,6 +835,7 @@
             <w:pPr>
               <w:pStyle w:val="NormalWeb"/>
               <w:widowControl/>
+              <w:suppressAutoHyphens w:val="true"/>
               <w:spacing w:beforeAutospacing="0" w:before="0" w:afterAutospacing="0" w:after="0"/>
               <w:jc w:val="center"/>
               <w:rPr>
@@ -1050,7 +1057,7 @@
         <mc:AlternateContent>
           <mc:Choice Requires="wps">
             <w:drawing>
-              <wp:anchor behindDoc="0" distT="0" distB="0" distL="0" distR="0" simplePos="0" locked="0" layoutInCell="0" allowOverlap="1" relativeHeight="2">
+              <wp:anchor behindDoc="0" distT="0" distB="0" distL="0" distR="0" simplePos="0" locked="0" layoutInCell="0" allowOverlap="1" relativeHeight="3">
                 <wp:simplePos x="0" y="0"/>
                 <wp:positionH relativeFrom="margin">
                   <wp:align>right</wp:align>
@@ -1154,15 +1161,15 @@
           <w:rFonts w:ascii="Arial Narrow" w:hAnsi="Arial Narrow"/>
         </w:rPr>
         <w:drawing>
-          <wp:anchor behindDoc="0" distT="0" distB="0" distL="0" distR="0" simplePos="0" locked="0" layoutInCell="0" allowOverlap="1" relativeHeight="3">
+          <wp:anchor behindDoc="0" distT="0" distB="0" distL="0" distR="0" simplePos="0" locked="0" layoutInCell="1" allowOverlap="1" relativeHeight="4">
             <wp:simplePos x="0" y="0"/>
-            <wp:positionH relativeFrom="margin">
-              <wp:align>left</wp:align>
+            <wp:positionH relativeFrom="column">
+              <wp:posOffset>-68580</wp:posOffset>
             </wp:positionH>
             <wp:positionV relativeFrom="paragraph">
               <wp:posOffset>10795</wp:posOffset>
             </wp:positionV>
-            <wp:extent cx="1298575" cy="502920"/>
+            <wp:extent cx="1204595" cy="365125"/>
             <wp:effectExtent l="0" t="0" r="0" b="0"/>
             <wp:wrapNone/>
             <wp:docPr id="3" name="Picture 1" descr=""/>
@@ -1180,7 +1187,7 @@
                   </pic:nvPicPr>
                   <pic:blipFill>
                     <a:blip r:embed="rId5"/>
-                    <a:srcRect l="12340" t="9825" r="11915" b="9575"/>
+                    <a:srcRect l="12344" t="9825" r="11919" b="9575"/>
                     <a:stretch>
                       <a:fillRect/>
                     </a:stretch>
@@ -1188,7 +1195,7 @@
                   <pic:spPr bwMode="auto">
                     <a:xfrm>
                       <a:off x="0" y="0"/>
-                      <a:ext cx="1298575" cy="502920"/>
+                      <a:ext cx="1204595" cy="365125"/>
                     </a:xfrm>
                     <a:prstGeom prst="rect">
                       <a:avLst/>
@@ -1550,6 +1557,7 @@
           <w:pPr>
             <w:pStyle w:val="NormalWeb"/>
             <w:widowControl/>
+            <w:suppressAutoHyphens w:val="true"/>
             <w:spacing w:beforeAutospacing="0" w:before="0" w:afterAutospacing="0" w:after="0"/>
             <w:jc w:val="center"/>
             <w:rPr>
@@ -1570,7 +1578,6 @@
               <w:rFonts w:ascii="Century Gothic" w:hAnsi="Century Gothic"/>
               <w:b/>
               <w:color w:themeColor="background1" w:val="FFFFFF"/>
-              <w:kern w:val="0"/>
               <w:sz w:val="28"/>
               <w:szCs w:val="28"/>
               <w14:textFill>
@@ -1597,6 +1604,7 @@
           <w:pPr>
             <w:pStyle w:val="NormalWeb"/>
             <w:widowControl/>
+            <w:suppressAutoHyphens w:val="true"/>
             <w:spacing w:beforeAutospacing="0" w:before="0" w:afterAutospacing="0" w:after="0"/>
             <w:jc w:val="center"/>
             <w:rPr>
@@ -1617,7 +1625,6 @@
               <w:rFonts w:ascii="Century Gothic" w:hAnsi="Century Gothic"/>
               <w:b/>
               <w:color w:themeColor="background1" w:val="FFFFFF"/>
-              <w:kern w:val="0"/>
               <w:sz w:val="28"/>
               <w:szCs w:val="28"/>
               <w14:textFill>
@@ -1627,7 +1634,7 @@
               </w14:textFill>
             </w:rPr>
             <w:drawing>
-              <wp:anchor behindDoc="1" distT="0" distB="0" distL="0" distR="0" simplePos="0" locked="0" layoutInCell="1" allowOverlap="1" relativeHeight="4">
+              <wp:anchor behindDoc="1" distT="0" distB="0" distL="0" distR="0" simplePos="0" locked="0" layoutInCell="1" allowOverlap="1" relativeHeight="2">
                 <wp:simplePos x="0" y="0"/>
                 <wp:positionH relativeFrom="column">
                   <wp:posOffset>-347345</wp:posOffset>
@@ -1690,6 +1697,7 @@
           <w:pPr>
             <w:pStyle w:val="NormalWeb"/>
             <w:widowControl/>
+            <w:suppressAutoHyphens w:val="true"/>
             <w:spacing w:beforeAutospacing="0" w:before="0" w:afterAutospacing="0" w:after="0"/>
             <w:jc w:val="center"/>
             <w:rPr>
@@ -1764,6 +1772,7 @@
           <w:pPr>
             <w:pStyle w:val="NormalWeb"/>
             <w:widowControl/>
+            <w:suppressAutoHyphens w:val="true"/>
             <w:spacing w:beforeAutospacing="0" w:before="0" w:afterAutospacing="0" w:after="0"/>
             <w:jc w:val="center"/>
             <w:rPr>
@@ -1784,7 +1793,6 @@
               <w:rFonts w:ascii="Century Gothic" w:hAnsi="Century Gothic"/>
               <w:b/>
               <w:color w:themeColor="background1" w:val="FFFFFF"/>
-              <w:kern w:val="0"/>
               <w:sz w:val="16"/>
               <w:szCs w:val="16"/>
               <w14:textFill>
@@ -1799,6 +1807,7 @@
           <w:pPr>
             <w:pStyle w:val="NormalWeb"/>
             <w:widowControl/>
+            <w:suppressAutoHyphens w:val="true"/>
             <w:spacing w:beforeAutospacing="0" w:before="0" w:afterAutospacing="0" w:after="0"/>
             <w:jc w:val="center"/>
             <w:rPr>
@@ -1819,7 +1828,6 @@
               <w:rFonts w:ascii="Century Gothic" w:hAnsi="Century Gothic"/>
               <w:b/>
               <w:color w:themeColor="background1" w:val="FFFFFF"/>
-              <w:kern w:val="0"/>
               <w:sz w:val="18"/>
               <w:szCs w:val="18"/>
               <w14:textFill>
@@ -1834,6 +1842,7 @@
           <w:pPr>
             <w:pStyle w:val="NormalWeb"/>
             <w:widowControl/>
+            <w:suppressAutoHyphens w:val="true"/>
             <w:spacing w:beforeAutospacing="0" w:before="0" w:afterAutospacing="0" w:after="0"/>
             <w:jc w:val="right"/>
             <w:rPr>
@@ -1896,13 +1905,14 @@
                 </w14:solidFill>
               </w14:textFill>
             </w:rPr>
-            <w:t xml:space="preserve"> Floor | </w:t>
+            <w:t xml:space="preserve"> Floor |</w:t>
           </w:r>
         </w:p>
         <w:p>
           <w:pPr>
             <w:pStyle w:val="NormalWeb"/>
             <w:widowControl/>
+            <w:suppressAutoHyphens w:val="true"/>
             <w:spacing w:beforeAutospacing="0" w:before="0" w:afterAutospacing="0" w:after="0"/>
             <w:jc w:val="right"/>
             <w:rPr>
@@ -1979,6 +1989,7 @@
           <w:pPr>
             <w:pStyle w:val="NormalWeb"/>
             <w:widowControl/>
+            <w:suppressAutoHyphens w:val="true"/>
             <w:spacing w:beforeAutospacing="0" w:before="0" w:afterAutospacing="0" w:after="0"/>
             <w:jc w:val="right"/>
             <w:rPr>
@@ -2026,6 +2037,7 @@
           <w:pPr>
             <w:pStyle w:val="NormalWeb"/>
             <w:widowControl/>
+            <w:suppressAutoHyphens w:val="true"/>
             <w:spacing w:beforeAutospacing="0" w:before="0" w:afterAutospacing="0" w:after="0"/>
             <w:jc w:val="right"/>
             <w:rPr>
@@ -2097,6 +2109,7 @@
           <w:pPr>
             <w:pStyle w:val="NormalWeb"/>
             <w:widowControl/>
+            <w:suppressAutoHyphens w:val="true"/>
             <w:spacing w:beforeAutospacing="0" w:before="0" w:afterAutospacing="0" w:after="0"/>
             <w:jc w:val="center"/>
             <w:rPr>
@@ -2117,7 +2130,6 @@
               <w:rFonts w:ascii="Century Gothic" w:hAnsi="Century Gothic"/>
               <w:b/>
               <w:color w:themeColor="background1" w:val="FFFFFF"/>
-              <w:kern w:val="0"/>
               <w:sz w:val="20"/>
               <w:szCs w:val="20"/>
               <w14:textFill>
@@ -2127,9 +2139,9 @@
               </w14:textFill>
             </w:rPr>
           </w:r>
-          <w:bookmarkStart w:id="5" w:name="_Hlk54598794"/>
-          <w:bookmarkStart w:id="6" w:name="_Hlk54598794"/>
-          <w:bookmarkEnd w:id="6"/>
+          <w:bookmarkStart w:id="3" w:name="_Hlk54598794"/>
+          <w:bookmarkStart w:id="4" w:name="_Hlk54598794"/>
+          <w:bookmarkEnd w:id="4"/>
         </w:p>
       </w:tc>
     </w:tr>
@@ -2200,6 +2212,7 @@
           <w:pPr>
             <w:pStyle w:val="NormalWeb"/>
             <w:widowControl/>
+            <w:suppressAutoHyphens w:val="true"/>
             <w:spacing w:beforeAutospacing="0" w:before="0" w:afterAutospacing="0" w:after="0"/>
             <w:jc w:val="center"/>
             <w:rPr>
@@ -2220,7 +2233,6 @@
               <w:rFonts w:ascii="Century Gothic" w:hAnsi="Century Gothic"/>
               <w:b/>
               <w:color w:themeColor="background1" w:val="FFFFFF"/>
-              <w:kern w:val="0"/>
               <w:sz w:val="28"/>
               <w:szCs w:val="28"/>
               <w14:textFill>
@@ -2247,6 +2259,7 @@
           <w:pPr>
             <w:pStyle w:val="NormalWeb"/>
             <w:widowControl/>
+            <w:suppressAutoHyphens w:val="true"/>
             <w:spacing w:beforeAutospacing="0" w:before="0" w:afterAutospacing="0" w:after="0"/>
             <w:jc w:val="center"/>
             <w:rPr>
@@ -2267,7 +2280,6 @@
               <w:rFonts w:ascii="Century Gothic" w:hAnsi="Century Gothic"/>
               <w:b/>
               <w:color w:themeColor="background1" w:val="FFFFFF"/>
-              <w:kern w:val="0"/>
               <w:sz w:val="28"/>
               <w:szCs w:val="28"/>
               <w14:textFill>
@@ -2277,7 +2289,7 @@
               </w14:textFill>
             </w:rPr>
             <w:drawing>
-              <wp:anchor behindDoc="1" distT="0" distB="0" distL="0" distR="0" simplePos="0" locked="0" layoutInCell="1" allowOverlap="1" relativeHeight="4">
+              <wp:anchor behindDoc="1" distT="0" distB="0" distL="0" distR="0" simplePos="0" locked="0" layoutInCell="1" allowOverlap="1" relativeHeight="2">
                 <wp:simplePos x="0" y="0"/>
                 <wp:positionH relativeFrom="column">
                   <wp:posOffset>-347345</wp:posOffset>
@@ -2340,6 +2352,7 @@
           <w:pPr>
             <w:pStyle w:val="NormalWeb"/>
             <w:widowControl/>
+            <w:suppressAutoHyphens w:val="true"/>
             <w:spacing w:beforeAutospacing="0" w:before="0" w:afterAutospacing="0" w:after="0"/>
             <w:jc w:val="center"/>
             <w:rPr>
@@ -2414,6 +2427,7 @@
           <w:pPr>
             <w:pStyle w:val="NormalWeb"/>
             <w:widowControl/>
+            <w:suppressAutoHyphens w:val="true"/>
             <w:spacing w:beforeAutospacing="0" w:before="0" w:afterAutospacing="0" w:after="0"/>
             <w:jc w:val="center"/>
             <w:rPr>
@@ -2434,7 +2448,6 @@
               <w:rFonts w:ascii="Century Gothic" w:hAnsi="Century Gothic"/>
               <w:b/>
               <w:color w:themeColor="background1" w:val="FFFFFF"/>
-              <w:kern w:val="0"/>
               <w:sz w:val="16"/>
               <w:szCs w:val="16"/>
               <w14:textFill>
@@ -2449,6 +2462,7 @@
           <w:pPr>
             <w:pStyle w:val="NormalWeb"/>
             <w:widowControl/>
+            <w:suppressAutoHyphens w:val="true"/>
             <w:spacing w:beforeAutospacing="0" w:before="0" w:afterAutospacing="0" w:after="0"/>
             <w:jc w:val="center"/>
             <w:rPr>
@@ -2469,7 +2483,6 @@
               <w:rFonts w:ascii="Century Gothic" w:hAnsi="Century Gothic"/>
               <w:b/>
               <w:color w:themeColor="background1" w:val="FFFFFF"/>
-              <w:kern w:val="0"/>
               <w:sz w:val="18"/>
               <w:szCs w:val="18"/>
               <w14:textFill>
@@ -2484,6 +2497,7 @@
           <w:pPr>
             <w:pStyle w:val="NormalWeb"/>
             <w:widowControl/>
+            <w:suppressAutoHyphens w:val="true"/>
             <w:spacing w:beforeAutospacing="0" w:before="0" w:afterAutospacing="0" w:after="0"/>
             <w:jc w:val="right"/>
             <w:rPr>
@@ -2546,13 +2560,14 @@
                 </w14:solidFill>
               </w14:textFill>
             </w:rPr>
-            <w:t xml:space="preserve"> Floor | </w:t>
+            <w:t xml:space="preserve"> Floor |</w:t>
           </w:r>
         </w:p>
         <w:p>
           <w:pPr>
             <w:pStyle w:val="NormalWeb"/>
             <w:widowControl/>
+            <w:suppressAutoHyphens w:val="true"/>
             <w:spacing w:beforeAutospacing="0" w:before="0" w:afterAutospacing="0" w:after="0"/>
             <w:jc w:val="right"/>
             <w:rPr>
@@ -2629,6 +2644,7 @@
           <w:pPr>
             <w:pStyle w:val="NormalWeb"/>
             <w:widowControl/>
+            <w:suppressAutoHyphens w:val="true"/>
             <w:spacing w:beforeAutospacing="0" w:before="0" w:afterAutospacing="0" w:after="0"/>
             <w:jc w:val="right"/>
             <w:rPr>
@@ -2676,6 +2692,7 @@
           <w:pPr>
             <w:pStyle w:val="NormalWeb"/>
             <w:widowControl/>
+            <w:suppressAutoHyphens w:val="true"/>
             <w:spacing w:beforeAutospacing="0" w:before="0" w:afterAutospacing="0" w:after="0"/>
             <w:jc w:val="right"/>
             <w:rPr>
@@ -2747,6 +2764,7 @@
           <w:pPr>
             <w:pStyle w:val="NormalWeb"/>
             <w:widowControl/>
+            <w:suppressAutoHyphens w:val="true"/>
             <w:spacing w:beforeAutospacing="0" w:before="0" w:afterAutospacing="0" w:after="0"/>
             <w:jc w:val="center"/>
             <w:rPr>
@@ -2767,7 +2785,6 @@
               <w:rFonts w:ascii="Century Gothic" w:hAnsi="Century Gothic"/>
               <w:b/>
               <w:color w:themeColor="background1" w:val="FFFFFF"/>
-              <w:kern w:val="0"/>
               <w:sz w:val="20"/>
               <w:szCs w:val="20"/>
               <w14:textFill>
@@ -2777,9 +2794,9 @@
               </w14:textFill>
             </w:rPr>
           </w:r>
-          <w:bookmarkStart w:id="7" w:name="_Hlk54598794"/>
-          <w:bookmarkStart w:id="8" w:name="_Hlk54598794"/>
-          <w:bookmarkEnd w:id="8"/>
+          <w:bookmarkStart w:id="5" w:name="_Hlk54598794"/>
+          <w:bookmarkStart w:id="6" w:name="_Hlk54598794"/>
+          <w:bookmarkEnd w:id="6"/>
         </w:p>
       </w:tc>
     </w:tr>
@@ -3072,6 +3089,7 @@
     <w:qFormat/>
     <w:pPr>
       <w:widowControl/>
+      <w:suppressAutoHyphens w:val="true"/>
       <w:bidi w:val="0"/>
       <w:spacing w:lineRule="auto" w:line="276" w:before="0" w:after="200"/>
       <w:jc w:val="left"/>
@@ -3314,6 +3332,7 @@
     <w:qFormat/>
     <w:pPr>
       <w:widowControl/>
+      <w:suppressAutoHyphens w:val="true"/>
       <w:bidi w:val="0"/>
       <w:spacing w:before="0" w:after="0"/>
       <w:jc w:val="left"/>
@@ -3346,6 +3365,7 @@
     <w:qFormat/>
     <w:pPr>
       <w:widowControl/>
+      <w:suppressAutoHyphens w:val="true"/>
       <w:bidi w:val="0"/>
       <w:spacing w:before="0" w:after="0"/>
       <w:jc w:val="left"/>

</xml_diff>